<commit_message>
fix AVD lab 2, 3, 6
</commit_message>
<xml_diff>
--- a/An.Vel.Dan/MPZ-1904_HavryliukVE_AVD_Lab2.docx
+++ b/An.Vel.Dan/MPZ-1904_HavryliukVE_AVD_Lab2.docx
@@ -157,8 +157,10 @@
           <w:szCs w:val="40"/>
           <w:lang w:eastAsia="ru-RU"/>
         </w:rPr>
-        <w:t xml:space="preserve">ЗВІТ </w:t>
-      </w:r>
+        <w:t>ЗВІТ</w:t>
+      </w:r>
+      <w:bookmarkStart w:id="1" w:name="_GoBack"/>
+      <w:bookmarkEnd w:id="1"/>
     </w:p>
     <w:p>
       <w:pPr>
@@ -1222,7 +1224,19 @@
         <w:spacing w:line="360" w:lineRule="auto"/>
       </w:pPr>
       <w:r>
-        <w:t>Створення бази даних.</w:t>
+        <w:t>Створення бази даних</w:t>
+      </w:r>
+      <w:r>
+        <w:rPr>
+          <w:lang w:val="ru-RU"/>
+        </w:rPr>
+        <w:t xml:space="preserve"> (</w:t>
+      </w:r>
+      <w:r>
+        <w:t>рис. 1)</w:t>
+      </w:r>
+      <w:r>
+        <w:t>.</w:t>
       </w:r>
     </w:p>
     <w:p>
@@ -1236,46 +1250,34 @@
           <w:lang w:val="en-US"/>
         </w:rPr>
         <w:drawing>
-          <wp:inline distT="0" distB="0" distL="0" distR="0" wp14:anchorId="541C1F26" wp14:editId="310F23AD">
-            <wp:extent cx="4467225" cy="2381250"/>
-            <wp:effectExtent l="0" t="0" r="9525" b="0"/>
-            <wp:docPr id="2" name="Рисунок 2" descr="C:\Users\Администратор\AppData\Local\Microsoft\Windows\INetCache\Content.Word\1bandicam 2019-12-06 21-45-23-505.png"/>
-            <wp:cNvGraphicFramePr/>
+          <wp:inline distT="0" distB="0" distL="0" distR="0" wp14:anchorId="6EE2CDEE" wp14:editId="0E03217E">
+            <wp:extent cx="4895850" cy="2076450"/>
+            <wp:effectExtent l="0" t="0" r="0" b="0"/>
+            <wp:docPr id="8" name="Picture 8"/>
+            <wp:cNvGraphicFramePr>
+              <a:graphicFrameLocks xmlns:a="http://schemas.openxmlformats.org/drawingml/2006/main" noChangeAspect="1"/>
+            </wp:cNvGraphicFramePr>
             <a:graphic xmlns:a="http://schemas.openxmlformats.org/drawingml/2006/main">
               <a:graphicData uri="http://schemas.openxmlformats.org/drawingml/2006/picture">
                 <pic:pic xmlns:pic="http://schemas.openxmlformats.org/drawingml/2006/picture">
                   <pic:nvPicPr>
-                    <pic:cNvPr id="2" name="Рисунок 2" descr="C:\Users\Администратор\AppData\Local\Microsoft\Windows\INetCache\Content.Word\1bandicam 2019-12-06 21-45-23-505.png"/>
+                    <pic:cNvPr id="1" name=""/>
                     <pic:cNvPicPr/>
                   </pic:nvPicPr>
-                  <pic:blipFill rotWithShape="1">
-                    <a:blip r:embed="rId8">
-                      <a:extLst>
-                        <a:ext uri="{28A0092B-C50C-407E-A947-70E740481C1C}">
-                          <a14:useLocalDpi xmlns:a14="http://schemas.microsoft.com/office/drawing/2010/main" val="0"/>
-                        </a:ext>
-                      </a:extLst>
-                    </a:blip>
-                    <a:srcRect l="-1" t="8631" r="59918" b="53362"/>
-                    <a:stretch/>
+                  <pic:blipFill>
+                    <a:blip r:embed="rId8"/>
+                    <a:stretch>
+                      <a:fillRect/>
+                    </a:stretch>
                   </pic:blipFill>
-                  <pic:spPr bwMode="auto">
+                  <pic:spPr>
                     <a:xfrm>
                       <a:off x="0" y="0"/>
-                      <a:ext cx="4467225" cy="2381250"/>
+                      <a:ext cx="4895850" cy="2076450"/>
                     </a:xfrm>
                     <a:prstGeom prst="rect">
                       <a:avLst/>
                     </a:prstGeom>
-                    <a:noFill/>
-                    <a:ln>
-                      <a:noFill/>
-                    </a:ln>
-                    <a:extLst>
-                      <a:ext uri="{53640926-AAD7-44D8-BBD7-CCE9431645EC}">
-                        <a14:shadowObscured xmlns:a14="http://schemas.microsoft.com/office/drawing/2010/main"/>
-                      </a:ext>
-                    </a:extLst>
                   </pic:spPr>
                 </pic:pic>
               </a:graphicData>
@@ -1320,7 +1322,19 @@
         <w:rPr>
           <w:i/>
         </w:rPr>
-        <w:t xml:space="preserve"> Створення таблиці «cars».</w:t>
+        <w:t xml:space="preserve"> Створення таблиці «</w:t>
+      </w:r>
+      <w:r>
+        <w:rPr>
+          <w:i/>
+        </w:rPr>
+        <w:t>wine</w:t>
+      </w:r>
+      <w:r>
+        <w:rPr>
+          <w:i/>
+        </w:rPr>
+        <w:t>».</w:t>
       </w:r>
     </w:p>
     <w:p>
@@ -1336,7 +1350,25 @@
         <w:t xml:space="preserve"> Заповнення таблиці даними за допомогою «put», та перевірка вве</w:t>
       </w:r>
       <w:r>
-        <w:t>дених даниз за допомогою «scan».</w:t>
+        <w:t>дених даниз за допомогою «scan»</w:t>
+      </w:r>
+      <w:r>
+        <w:rPr>
+          <w:lang w:val="ru-RU"/>
+        </w:rPr>
+        <w:t xml:space="preserve"> (</w:t>
+      </w:r>
+      <w:r>
+        <w:t xml:space="preserve">рис. </w:t>
+      </w:r>
+      <w:r>
+        <w:t>2, 3</w:t>
+      </w:r>
+      <w:r>
+        <w:t>)</w:t>
+      </w:r>
+      <w:r>
+        <w:t>.</w:t>
       </w:r>
     </w:p>
     <w:p>
@@ -1350,9 +1382,9 @@
           <w:lang w:val="en-US"/>
         </w:rPr>
         <w:drawing>
-          <wp:inline distT="0" distB="0" distL="0" distR="0" wp14:anchorId="333503DD" wp14:editId="42B69414">
-            <wp:extent cx="5486400" cy="4162425"/>
-            <wp:effectExtent l="0" t="0" r="0" b="9525"/>
+          <wp:inline distT="0" distB="0" distL="0" distR="0" wp14:anchorId="10A75AF8" wp14:editId="58872E93">
+            <wp:extent cx="6120765" cy="3946525"/>
+            <wp:effectExtent l="0" t="0" r="0" b="0"/>
             <wp:docPr id="1" name="Picture 1"/>
             <wp:cNvGraphicFramePr>
               <a:graphicFrameLocks xmlns:a="http://schemas.openxmlformats.org/drawingml/2006/main" noChangeAspect="1"/>
@@ -1361,39 +1393,23 @@
               <a:graphicData uri="http://schemas.openxmlformats.org/drawingml/2006/picture">
                 <pic:pic xmlns:pic="http://schemas.openxmlformats.org/drawingml/2006/picture">
                   <pic:nvPicPr>
-                    <pic:cNvPr id="0" name="Picture 2"/>
-                    <pic:cNvPicPr>
-                      <a:picLocks noChangeAspect="1" noChangeArrowheads="1"/>
-                    </pic:cNvPicPr>
+                    <pic:cNvPr id="1" name=""/>
+                    <pic:cNvPicPr/>
                   </pic:nvPicPr>
-                  <pic:blipFill rotWithShape="1">
-                    <a:blip r:embed="rId9">
-                      <a:extLst>
-                        <a:ext uri="{28A0092B-C50C-407E-A947-70E740481C1C}">
-                          <a14:useLocalDpi xmlns:a14="http://schemas.microsoft.com/office/drawing/2010/main" val="0"/>
-                        </a:ext>
-                      </a:extLst>
-                    </a:blip>
-                    <a:srcRect t="7099" r="1527" b="1656"/>
-                    <a:stretch/>
+                  <pic:blipFill>
+                    <a:blip r:embed="rId9"/>
+                    <a:stretch>
+                      <a:fillRect/>
+                    </a:stretch>
                   </pic:blipFill>
-                  <pic:spPr bwMode="auto">
+                  <pic:spPr>
                     <a:xfrm>
                       <a:off x="0" y="0"/>
-                      <a:ext cx="5486400" cy="4162425"/>
+                      <a:ext cx="6120765" cy="3946525"/>
                     </a:xfrm>
                     <a:prstGeom prst="rect">
                       <a:avLst/>
                     </a:prstGeom>
-                    <a:noFill/>
-                    <a:ln>
-                      <a:noFill/>
-                    </a:ln>
-                    <a:extLst>
-                      <a:ext uri="{53640926-AAD7-44D8-BBD7-CCE9431645EC}">
-                        <a14:shadowObscured xmlns:a14="http://schemas.microsoft.com/office/drawing/2010/main"/>
-                      </a:ext>
-                    </a:extLst>
                   </pic:spPr>
                 </pic:pic>
               </a:graphicData>
@@ -1453,10 +1469,10 @@
         </w:rPr>
         <w:lastRenderedPageBreak/>
         <w:drawing>
-          <wp:inline distT="0" distB="0" distL="0" distR="0" wp14:anchorId="1B8B671A" wp14:editId="2AF4605A">
-            <wp:extent cx="5067300" cy="3476625"/>
-            <wp:effectExtent l="0" t="0" r="0" b="9525"/>
-            <wp:docPr id="3" name="Picture 3"/>
+          <wp:inline distT="0" distB="0" distL="0" distR="0" wp14:anchorId="251D47E9" wp14:editId="502F2094">
+            <wp:extent cx="6120765" cy="4113530"/>
+            <wp:effectExtent l="0" t="0" r="0" b="1270"/>
+            <wp:docPr id="18" name="Picture 18"/>
             <wp:cNvGraphicFramePr>
               <a:graphicFrameLocks xmlns:a="http://schemas.openxmlformats.org/drawingml/2006/main" noChangeAspect="1"/>
             </wp:cNvGraphicFramePr>
@@ -1464,39 +1480,23 @@
               <a:graphicData uri="http://schemas.openxmlformats.org/drawingml/2006/picture">
                 <pic:pic xmlns:pic="http://schemas.openxmlformats.org/drawingml/2006/picture">
                   <pic:nvPicPr>
-                    <pic:cNvPr id="0" name="Picture 3"/>
-                    <pic:cNvPicPr>
-                      <a:picLocks noChangeAspect="1" noChangeArrowheads="1"/>
-                    </pic:cNvPicPr>
+                    <pic:cNvPr id="1" name=""/>
+                    <pic:cNvPicPr/>
                   </pic:nvPicPr>
-                  <pic:blipFill rotWithShape="1">
-                    <a:blip r:embed="rId10">
-                      <a:extLst>
-                        <a:ext uri="{28A0092B-C50C-407E-A947-70E740481C1C}">
-                          <a14:useLocalDpi xmlns:a14="http://schemas.microsoft.com/office/drawing/2010/main" val="0"/>
-                        </a:ext>
-                      </a:extLst>
-                    </a:blip>
-                    <a:srcRect t="8622" r="1470" b="1462"/>
-                    <a:stretch/>
+                  <pic:blipFill>
+                    <a:blip r:embed="rId10"/>
+                    <a:stretch>
+                      <a:fillRect/>
+                    </a:stretch>
                   </pic:blipFill>
-                  <pic:spPr bwMode="auto">
+                  <pic:spPr>
                     <a:xfrm>
                       <a:off x="0" y="0"/>
-                      <a:ext cx="5067300" cy="3476625"/>
+                      <a:ext cx="6120765" cy="4113530"/>
                     </a:xfrm>
                     <a:prstGeom prst="rect">
                       <a:avLst/>
                     </a:prstGeom>
-                    <a:noFill/>
-                    <a:ln>
-                      <a:noFill/>
-                    </a:ln>
-                    <a:extLst>
-                      <a:ext uri="{53640926-AAD7-44D8-BBD7-CCE9431645EC}">
-                        <a14:shadowObscured xmlns:a14="http://schemas.microsoft.com/office/drawing/2010/main"/>
-                      </a:ext>
-                    </a:extLst>
                   </pic:spPr>
                 </pic:pic>
               </a:graphicData>
@@ -1523,13 +1523,7 @@
         <w:rPr>
           <w:i/>
         </w:rPr>
-        <w:t xml:space="preserve">. 3 </w:t>
-      </w:r>
-      <w:r>
-        <w:rPr>
-          <w:i/>
-        </w:rPr>
-        <w:t xml:space="preserve">– </w:t>
+        <w:t xml:space="preserve">. 3 – </w:t>
       </w:r>
       <w:r>
         <w:rPr>
@@ -1558,15 +1552,14 @@
       </w:pPr>
       <w:r>
         <w:rPr>
-          <w:rFonts w:cs="Times New Roman"/>
           <w:noProof/>
           <w:lang w:val="en-US"/>
         </w:rPr>
         <w:drawing>
-          <wp:inline distT="0" distB="0" distL="0" distR="0" wp14:anchorId="2757432E" wp14:editId="7300A658">
-            <wp:extent cx="5029200" cy="3810000"/>
+          <wp:inline distT="0" distB="0" distL="0" distR="0" wp14:anchorId="4621508C" wp14:editId="16FAFAD7">
+            <wp:extent cx="6120765" cy="4121785"/>
             <wp:effectExtent l="0" t="0" r="0" b="0"/>
-            <wp:docPr id="5" name="Picture 5" descr="4bandicam 2019-12-06 21-47-19-386"/>
+            <wp:docPr id="17" name="Picture 17"/>
             <wp:cNvGraphicFramePr>
               <a:graphicFrameLocks xmlns:a="http://schemas.openxmlformats.org/drawingml/2006/main" noChangeAspect="1"/>
             </wp:cNvGraphicFramePr>
@@ -1574,39 +1567,23 @@
               <a:graphicData uri="http://schemas.openxmlformats.org/drawingml/2006/picture">
                 <pic:pic xmlns:pic="http://schemas.openxmlformats.org/drawingml/2006/picture">
                   <pic:nvPicPr>
-                    <pic:cNvPr id="0" name="Picture 5" descr="4bandicam 2019-12-06 21-47-19-386"/>
-                    <pic:cNvPicPr>
-                      <a:picLocks noChangeAspect="1" noChangeArrowheads="1"/>
-                    </pic:cNvPicPr>
+                    <pic:cNvPr id="1" name=""/>
+                    <pic:cNvPicPr/>
                   </pic:nvPicPr>
-                  <pic:blipFill rotWithShape="1">
-                    <a:blip r:embed="rId11">
-                      <a:extLst>
-                        <a:ext uri="{28A0092B-C50C-407E-A947-70E740481C1C}">
-                          <a14:useLocalDpi xmlns:a14="http://schemas.microsoft.com/office/drawing/2010/main" val="0"/>
-                        </a:ext>
-                      </a:extLst>
-                    </a:blip>
-                    <a:srcRect l="1" t="8591" r="40478" b="11244"/>
-                    <a:stretch/>
+                  <pic:blipFill>
+                    <a:blip r:embed="rId11"/>
+                    <a:stretch>
+                      <a:fillRect/>
+                    </a:stretch>
                   </pic:blipFill>
-                  <pic:spPr bwMode="auto">
+                  <pic:spPr>
                     <a:xfrm>
                       <a:off x="0" y="0"/>
-                      <a:ext cx="5029200" cy="3810000"/>
+                      <a:ext cx="6120765" cy="4121785"/>
                     </a:xfrm>
                     <a:prstGeom prst="rect">
                       <a:avLst/>
                     </a:prstGeom>
-                    <a:noFill/>
-                    <a:ln>
-                      <a:noFill/>
-                    </a:ln>
-                    <a:extLst>
-                      <a:ext uri="{53640926-AAD7-44D8-BBD7-CCE9431645EC}">
-                        <a14:shadowObscured xmlns:a14="http://schemas.microsoft.com/office/drawing/2010/main"/>
-                      </a:ext>
-                    </a:extLst>
                   </pic:spPr>
                 </pic:pic>
               </a:graphicData>
@@ -1678,10 +1655,10 @@
         </w:rPr>
         <w:lastRenderedPageBreak/>
         <w:drawing>
-          <wp:inline distT="0" distB="0" distL="0" distR="0" wp14:anchorId="7061CE22" wp14:editId="73CAE56A">
-            <wp:extent cx="5019675" cy="3446953"/>
-            <wp:effectExtent l="0" t="0" r="0" b="1270"/>
-            <wp:docPr id="6" name="Picture 6"/>
+          <wp:inline distT="0" distB="0" distL="0" distR="0" wp14:anchorId="144C2B94" wp14:editId="5E9795B0">
+            <wp:extent cx="5160583" cy="3143250"/>
+            <wp:effectExtent l="0" t="0" r="2540" b="0"/>
+            <wp:docPr id="16" name="Picture 16"/>
             <wp:cNvGraphicFramePr>
               <a:graphicFrameLocks xmlns:a="http://schemas.openxmlformats.org/drawingml/2006/main" noChangeAspect="1"/>
             </wp:cNvGraphicFramePr>
@@ -1689,39 +1666,23 @@
               <a:graphicData uri="http://schemas.openxmlformats.org/drawingml/2006/picture">
                 <pic:pic xmlns:pic="http://schemas.openxmlformats.org/drawingml/2006/picture">
                   <pic:nvPicPr>
-                    <pic:cNvPr id="0" name="Picture 4"/>
-                    <pic:cNvPicPr>
-                      <a:picLocks noChangeAspect="1" noChangeArrowheads="1"/>
-                    </pic:cNvPicPr>
+                    <pic:cNvPr id="1" name=""/>
+                    <pic:cNvPicPr/>
                   </pic:nvPicPr>
-                  <pic:blipFill rotWithShape="1">
-                    <a:blip r:embed="rId12">
-                      <a:extLst>
-                        <a:ext uri="{28A0092B-C50C-407E-A947-70E740481C1C}">
-                          <a14:useLocalDpi xmlns:a14="http://schemas.microsoft.com/office/drawing/2010/main" val="0"/>
-                        </a:ext>
-                      </a:extLst>
-                    </a:blip>
-                    <a:srcRect t="6956"/>
-                    <a:stretch/>
+                  <pic:blipFill>
+                    <a:blip r:embed="rId12"/>
+                    <a:stretch>
+                      <a:fillRect/>
+                    </a:stretch>
                   </pic:blipFill>
-                  <pic:spPr bwMode="auto">
+                  <pic:spPr>
                     <a:xfrm>
                       <a:off x="0" y="0"/>
-                      <a:ext cx="5046579" cy="3465428"/>
+                      <a:ext cx="5173551" cy="3151149"/>
                     </a:xfrm>
                     <a:prstGeom prst="rect">
                       <a:avLst/>
                     </a:prstGeom>
-                    <a:noFill/>
-                    <a:ln>
-                      <a:noFill/>
-                    </a:ln>
-                    <a:extLst>
-                      <a:ext uri="{53640926-AAD7-44D8-BBD7-CCE9431645EC}">
-                        <a14:shadowObscured xmlns:a14="http://schemas.microsoft.com/office/drawing/2010/main"/>
-                      </a:ext>
-                    </a:extLst>
                   </pic:spPr>
                 </pic:pic>
               </a:graphicData>
@@ -1788,15 +1749,14 @@
       </w:pPr>
       <w:r>
         <w:rPr>
-          <w:rFonts w:cs="Times New Roman"/>
           <w:noProof/>
           <w:lang w:val="en-US"/>
         </w:rPr>
         <w:drawing>
-          <wp:inline distT="0" distB="0" distL="0" distR="0" wp14:anchorId="647B7DCF" wp14:editId="63AA0691">
-            <wp:extent cx="5103562" cy="3505200"/>
-            <wp:effectExtent l="0" t="0" r="1905" b="0"/>
-            <wp:docPr id="7" name="Picture 7" descr="8bandicam 2019-12-06 21-51-02-521"/>
+          <wp:inline distT="0" distB="0" distL="0" distR="0" wp14:anchorId="05FA3C92" wp14:editId="11C49000">
+            <wp:extent cx="5105400" cy="3756355"/>
+            <wp:effectExtent l="0" t="0" r="0" b="0"/>
+            <wp:docPr id="15" name="Picture 15"/>
             <wp:cNvGraphicFramePr>
               <a:graphicFrameLocks xmlns:a="http://schemas.openxmlformats.org/drawingml/2006/main" noChangeAspect="1"/>
             </wp:cNvGraphicFramePr>
@@ -1804,39 +1764,23 @@
               <a:graphicData uri="http://schemas.openxmlformats.org/drawingml/2006/picture">
                 <pic:pic xmlns:pic="http://schemas.openxmlformats.org/drawingml/2006/picture">
                   <pic:nvPicPr>
-                    <pic:cNvPr id="0" name="Picture 8" descr="8bandicam 2019-12-06 21-51-02-521"/>
-                    <pic:cNvPicPr>
-                      <a:picLocks noChangeAspect="1" noChangeArrowheads="1"/>
-                    </pic:cNvPicPr>
+                    <pic:cNvPr id="1" name=""/>
+                    <pic:cNvPicPr/>
                   </pic:nvPicPr>
-                  <pic:blipFill rotWithShape="1">
-                    <a:blip r:embed="rId13" cstate="print">
-                      <a:extLst>
-                        <a:ext uri="{28A0092B-C50C-407E-A947-70E740481C1C}">
-                          <a14:useLocalDpi xmlns:a14="http://schemas.microsoft.com/office/drawing/2010/main" val="0"/>
-                        </a:ext>
-                      </a:extLst>
-                    </a:blip>
-                    <a:srcRect t="9188" r="31860" b="7466"/>
-                    <a:stretch/>
+                  <pic:blipFill>
+                    <a:blip r:embed="rId13"/>
+                    <a:stretch>
+                      <a:fillRect/>
+                    </a:stretch>
                   </pic:blipFill>
-                  <pic:spPr bwMode="auto">
+                  <pic:spPr>
                     <a:xfrm>
                       <a:off x="0" y="0"/>
-                      <a:ext cx="5125085" cy="3519983"/>
+                      <a:ext cx="5121643" cy="3768306"/>
                     </a:xfrm>
                     <a:prstGeom prst="rect">
                       <a:avLst/>
                     </a:prstGeom>
-                    <a:noFill/>
-                    <a:ln>
-                      <a:noFill/>
-                    </a:ln>
-                    <a:extLst>
-                      <a:ext uri="{53640926-AAD7-44D8-BBD7-CCE9431645EC}">
-                        <a14:shadowObscured xmlns:a14="http://schemas.microsoft.com/office/drawing/2010/main"/>
-                      </a:ext>
-                    </a:extLst>
                   </pic:spPr>
                 </pic:pic>
               </a:graphicData>
@@ -1972,28 +1916,20 @@
         <w:rPr>
           <w:bCs/>
         </w:rPr>
-        <w:t xml:space="preserve"> </w:t>
+        <w:t xml:space="preserve"> Навчився </w:t>
       </w:r>
       <w:r>
         <w:rPr>
           <w:bCs/>
         </w:rPr>
-        <w:t xml:space="preserve">Навчився </w:t>
+        <w:t>в</w:t>
       </w:r>
       <w:r>
         <w:rPr>
           <w:bCs/>
         </w:rPr>
-        <w:t>в</w:t>
-      </w:r>
-      <w:r>
-        <w:rPr>
-          <w:bCs/>
-        </w:rPr>
         <w:t>икористовувати команди для взаємодії з таблицями.</w:t>
       </w:r>
-      <w:bookmarkStart w:id="1" w:name="_GoBack"/>
-      <w:bookmarkEnd w:id="1"/>
     </w:p>
     <w:sectPr>
       <w:headerReference w:type="default" r:id="rId14"/>
@@ -3128,7 +3064,7 @@
 </file>
 
 <file path=customXml/itemProps1.xml><?xml version="1.0" encoding="utf-8"?>
-<ds:datastoreItem xmlns:ds="http://schemas.openxmlformats.org/officeDocument/2006/customXml" ds:itemID="{4430EFCA-AEFC-43EF-AAC4-58D1463BD1EC}">
+<ds:datastoreItem xmlns:ds="http://schemas.openxmlformats.org/officeDocument/2006/customXml" ds:itemID="{76C4EBAA-027B-49ED-8263-3ED5A9A8B340}">
   <ds:schemaRefs>
     <ds:schemaRef ds:uri="http://schemas.openxmlformats.org/officeDocument/2006/bibliography"/>
   </ds:schemaRefs>

</xml_diff>